<commit_message>
Update programs list and files
</commit_message>
<xml_diff>
--- a/files/education/program_montessori.docx
+++ b/files/education/program_montessori.docx
@@ -4,6 +4,907 @@
   <w:body>
     <w:p>
       <w:pPr>
+        <w:spacing w:after="0"/>
+        <w:ind w:left="-284"/>
+        <w:jc w:val="center"/>
+        <w:rPr>
+          <w:rFonts w:ascii="Times New Roman" w:hAnsi="Times New Roman" w:cs="Times New Roman"/>
+        </w:rPr>
+      </w:pPr>
+      <w:r>
+        <w:rPr>
+          <w:rFonts w:ascii="Times New Roman" w:hAnsi="Times New Roman" w:cs="Times New Roman"/>
+        </w:rPr>
+        <w:t>ДЕПАРТАМЕНТ ТРУДА И  СОЦИАЛЬНОЙ ЗАЩИТЫ НАСЕЛЕНИЯ ГОРОДА МОСКВЫ</w:t>
+      </w:r>
+    </w:p>
+    <w:p>
+      <w:pPr>
+        <w:spacing w:after="0"/>
+        <w:jc w:val="center"/>
+        <w:outlineLvl w:val="0"/>
+        <w:rPr>
+          <w:rFonts w:ascii="Times New Roman" w:hAnsi="Times New Roman" w:cs="Times New Roman"/>
+          <w:b/>
+          <w:bCs/>
+        </w:rPr>
+      </w:pPr>
+    </w:p>
+    <w:p>
+      <w:pPr>
+        <w:spacing w:after="0"/>
+        <w:jc w:val="center"/>
+        <w:outlineLvl w:val="0"/>
+        <w:rPr>
+          <w:rFonts w:ascii="Times New Roman" w:hAnsi="Times New Roman" w:cs="Times New Roman"/>
+          <w:b/>
+          <w:bCs/>
+        </w:rPr>
+      </w:pPr>
+      <w:r>
+        <w:rPr>
+          <w:rFonts w:ascii="Times New Roman" w:hAnsi="Times New Roman" w:cs="Times New Roman"/>
+          <w:b/>
+          <w:bCs/>
+        </w:rPr>
+        <w:t>ГОСУДАРСТВЕННОЕ КАЗЕННОЕ УЧРЕЖДЕНИЕ ГОРОДА МОСКВ</w:t>
+      </w:r>
+      <w:r>
+        <w:rPr>
+          <w:rFonts w:ascii="Times New Roman" w:hAnsi="Times New Roman" w:cs="Times New Roman"/>
+          <w:b/>
+          <w:bCs/>
+        </w:rPr>
+        <w:t>Ы</w:t>
+      </w:r>
+    </w:p>
+    <w:p>
+      <w:pPr>
+        <w:spacing w:after="0"/>
+        <w:jc w:val="center"/>
+        <w:outlineLvl w:val="0"/>
+        <w:rPr>
+          <w:rFonts w:ascii="Times New Roman" w:hAnsi="Times New Roman" w:cs="Times New Roman"/>
+          <w:b/>
+          <w:bCs/>
+        </w:rPr>
+      </w:pPr>
+      <w:r>
+        <w:rPr>
+          <w:rFonts w:ascii="Times New Roman" w:hAnsi="Times New Roman" w:cs="Times New Roman"/>
+          <w:b/>
+          <w:bCs/>
+        </w:rPr>
+        <w:t>ЦЕНТР СОДЕЙСТВИЯ СЕМЕЙНОМУ ВОСПИТАНИЮ «СКОЛКОВСКИЙ»</w:t>
+      </w:r>
+    </w:p>
+    <w:p>
+      <w:pPr>
+        <w:spacing w:after="0"/>
+        <w:jc w:val="center"/>
+        <w:outlineLvl w:val="0"/>
+        <w:rPr>
+          <w:rFonts w:ascii="Times New Roman" w:hAnsi="Times New Roman" w:cs="Times New Roman"/>
+          <w:b/>
+          <w:bCs/>
+        </w:rPr>
+      </w:pPr>
+      <w:r>
+        <w:rPr>
+          <w:rFonts w:ascii="Times New Roman" w:hAnsi="Times New Roman" w:cs="Times New Roman"/>
+          <w:b/>
+          <w:bCs/>
+        </w:rPr>
+        <w:t>ДЕПАРТАМЕНТА ТРУДА И СОЦИАЛЬНОЙ ЗАЩИТЫ НАСЕЛЕНИЯ ГОРОДА МОСКВЫ</w:t>
+      </w:r>
+    </w:p>
+    <w:p>
+      <w:pPr>
+        <w:spacing w:after="0"/>
+        <w:jc w:val="center"/>
+        <w:outlineLvl w:val="0"/>
+        <w:rPr>
+          <w:rFonts w:ascii="Times New Roman" w:hAnsi="Times New Roman" w:cs="Times New Roman"/>
+          <w:b/>
+          <w:bCs/>
+          <w:sz w:val="24"/>
+          <w:szCs w:val="24"/>
+        </w:rPr>
+      </w:pPr>
+      <w:r>
+        <w:rPr>
+          <w:rFonts w:ascii="Times New Roman" w:hAnsi="Times New Roman" w:cs="Times New Roman"/>
+          <w:b/>
+          <w:bCs/>
+          <w:sz w:val="24"/>
+          <w:szCs w:val="24"/>
+        </w:rPr>
+        <w:t>(ГКУ ЦССВ «СКОЛКОВСКИЙ»)</w:t>
+      </w:r>
+    </w:p>
+    <w:p>
+      <w:pPr>
+        <w:spacing w:after="0"/>
+        <w:outlineLvl w:val="0"/>
+        <w:rPr>
+          <w:rFonts w:ascii="Times New Roman" w:hAnsi="Times New Roman" w:cs="Times New Roman"/>
+          <w:b/>
+          <w:bCs/>
+          <w:sz w:val="24"/>
+          <w:szCs w:val="24"/>
+        </w:rPr>
+      </w:pPr>
+    </w:p>
+    <w:p>
+      <w:pPr>
+        <w:spacing w:after="0"/>
+        <w:outlineLvl w:val="0"/>
+        <w:rPr>
+          <w:rFonts w:ascii="Times New Roman" w:hAnsi="Times New Roman" w:cs="Times New Roman"/>
+          <w:b/>
+          <w:bCs/>
+          <w:sz w:val="24"/>
+          <w:szCs w:val="24"/>
+        </w:rPr>
+      </w:pPr>
+    </w:p>
+    <w:p>
+      <w:pPr>
+        <w:spacing w:after="0" w:line="360" w:lineRule="auto"/>
+        <w:outlineLvl w:val="0"/>
+        <w:rPr>
+          <w:rFonts w:ascii="Times New Roman" w:hAnsi="Times New Roman" w:cs="Times New Roman"/>
+          <w:b/>
+          <w:bCs/>
+          <w:sz w:val="24"/>
+          <w:szCs w:val="24"/>
+        </w:rPr>
+      </w:pPr>
+    </w:p>
+    <w:p>
+      <w:pPr>
+        <w:spacing w:after="0" w:line="360" w:lineRule="auto"/>
+        <w:outlineLvl w:val="0"/>
+        <w:rPr>
+          <w:rFonts w:ascii="Times New Roman" w:hAnsi="Times New Roman" w:cs="Times New Roman"/>
+          <w:b/>
+          <w:bCs/>
+          <w:sz w:val="24"/>
+          <w:szCs w:val="24"/>
+        </w:rPr>
+      </w:pPr>
+    </w:p>
+    <w:p>
+      <w:pPr>
+        <w:spacing w:after="0" w:line="360" w:lineRule="auto"/>
+        <w:outlineLvl w:val="0"/>
+        <w:rPr>
+          <w:rFonts w:ascii="Times New Roman" w:hAnsi="Times New Roman" w:cs="Times New Roman"/>
+          <w:bCs/>
+          <w:sz w:val="24"/>
+          <w:szCs w:val="24"/>
+        </w:rPr>
+      </w:pPr>
+      <w:r>
+        <w:rPr>
+          <w:rFonts w:ascii="Times New Roman" w:hAnsi="Times New Roman" w:cs="Times New Roman"/>
+          <w:bCs/>
+          <w:sz w:val="24"/>
+          <w:szCs w:val="24"/>
+        </w:rPr>
+        <w:t xml:space="preserve">Рассмотрена и </w:t>
+      </w:r>
+      <w:proofErr w:type="gramStart"/>
+      <w:r>
+        <w:rPr>
+          <w:rFonts w:ascii="Times New Roman" w:hAnsi="Times New Roman" w:cs="Times New Roman"/>
+          <w:bCs/>
+          <w:sz w:val="24"/>
+          <w:szCs w:val="24"/>
+        </w:rPr>
+        <w:t>утверждена</w:t>
+      </w:r>
+      <w:proofErr w:type="gramEnd"/>
+      <w:r>
+        <w:rPr>
+          <w:rFonts w:ascii="Times New Roman" w:hAnsi="Times New Roman" w:cs="Times New Roman"/>
+          <w:bCs/>
+          <w:sz w:val="24"/>
+          <w:szCs w:val="24"/>
+        </w:rPr>
+        <w:t xml:space="preserve">                                                              </w:t>
+      </w:r>
+      <w:proofErr w:type="spellStart"/>
+      <w:r>
+        <w:rPr>
+          <w:rFonts w:ascii="Times New Roman" w:hAnsi="Times New Roman" w:cs="Times New Roman"/>
+          <w:bCs/>
+          <w:sz w:val="24"/>
+          <w:szCs w:val="24"/>
+        </w:rPr>
+        <w:t>Утверждена</w:t>
+      </w:r>
+      <w:proofErr w:type="spellEnd"/>
+      <w:r>
+        <w:rPr>
+          <w:rFonts w:ascii="Times New Roman" w:hAnsi="Times New Roman" w:cs="Times New Roman"/>
+          <w:bCs/>
+          <w:sz w:val="24"/>
+          <w:szCs w:val="24"/>
+        </w:rPr>
+        <w:t xml:space="preserve"> приказом </w:t>
+      </w:r>
+    </w:p>
+    <w:p>
+      <w:pPr>
+        <w:spacing w:after="0" w:line="360" w:lineRule="auto"/>
+        <w:outlineLvl w:val="0"/>
+        <w:rPr>
+          <w:rFonts w:ascii="Times New Roman" w:hAnsi="Times New Roman" w:cs="Times New Roman"/>
+          <w:bCs/>
+          <w:sz w:val="24"/>
+          <w:szCs w:val="24"/>
+        </w:rPr>
+      </w:pPr>
+      <w:r>
+        <w:rPr>
+          <w:rFonts w:ascii="Times New Roman" w:hAnsi="Times New Roman" w:cs="Times New Roman"/>
+          <w:bCs/>
+          <w:sz w:val="24"/>
+          <w:szCs w:val="24"/>
+        </w:rPr>
+        <w:t>Методическим объединением</w:t>
+      </w:r>
+      <w:r>
+        <w:rPr>
+          <w:rFonts w:ascii="Times New Roman" w:hAnsi="Times New Roman" w:cs="Times New Roman"/>
+          <w:bCs/>
+          <w:sz w:val="24"/>
+          <w:szCs w:val="24"/>
+        </w:rPr>
+        <w:t xml:space="preserve">                                                         ГКУ ЦССВ «</w:t>
+      </w:r>
+      <w:proofErr w:type="spellStart"/>
+      <w:r>
+        <w:rPr>
+          <w:rFonts w:ascii="Times New Roman" w:hAnsi="Times New Roman" w:cs="Times New Roman"/>
+          <w:bCs/>
+          <w:sz w:val="24"/>
+          <w:szCs w:val="24"/>
+        </w:rPr>
+        <w:t>Сколковский</w:t>
+      </w:r>
+      <w:proofErr w:type="spellEnd"/>
+      <w:r>
+        <w:rPr>
+          <w:rFonts w:ascii="Times New Roman" w:hAnsi="Times New Roman" w:cs="Times New Roman"/>
+          <w:bCs/>
+          <w:sz w:val="24"/>
+          <w:szCs w:val="24"/>
+        </w:rPr>
+        <w:t>»</w:t>
+      </w:r>
+    </w:p>
+    <w:p>
+      <w:pPr>
+        <w:spacing w:after="0" w:line="360" w:lineRule="auto"/>
+        <w:outlineLvl w:val="0"/>
+        <w:rPr>
+          <w:rFonts w:ascii="Times New Roman" w:hAnsi="Times New Roman" w:cs="Times New Roman"/>
+          <w:bCs/>
+          <w:sz w:val="24"/>
+          <w:szCs w:val="24"/>
+        </w:rPr>
+      </w:pPr>
+      <w:r>
+        <w:rPr>
+          <w:rFonts w:ascii="Times New Roman" w:hAnsi="Times New Roman" w:cs="Times New Roman"/>
+          <w:bCs/>
+          <w:sz w:val="24"/>
+          <w:szCs w:val="24"/>
+        </w:rPr>
+        <w:t xml:space="preserve">29 августа </w:t>
+      </w:r>
+      <w:r>
+        <w:rPr>
+          <w:rFonts w:ascii="Times New Roman" w:hAnsi="Times New Roman" w:cs="Times New Roman"/>
+          <w:bCs/>
+          <w:sz w:val="24"/>
+          <w:szCs w:val="24"/>
+        </w:rPr>
+        <w:t>2018</w:t>
+      </w:r>
+      <w:r>
+        <w:rPr>
+          <w:rFonts w:ascii="Times New Roman" w:hAnsi="Times New Roman" w:cs="Times New Roman"/>
+          <w:bCs/>
+          <w:sz w:val="24"/>
+          <w:szCs w:val="24"/>
+        </w:rPr>
+        <w:t xml:space="preserve">                                                                                  № </w:t>
+      </w:r>
+      <w:r>
+        <w:rPr>
+          <w:rFonts w:ascii="Times New Roman" w:hAnsi="Times New Roman" w:cs="Times New Roman"/>
+          <w:bCs/>
+          <w:sz w:val="24"/>
+          <w:szCs w:val="24"/>
+        </w:rPr>
+        <w:t>39-а</w:t>
+      </w:r>
+      <w:r>
+        <w:rPr>
+          <w:rFonts w:ascii="Times New Roman" w:hAnsi="Times New Roman" w:cs="Times New Roman"/>
+          <w:bCs/>
+          <w:sz w:val="24"/>
+          <w:szCs w:val="24"/>
+        </w:rPr>
+        <w:t xml:space="preserve"> от </w:t>
+      </w:r>
+      <w:r>
+        <w:rPr>
+          <w:rFonts w:ascii="Times New Roman" w:hAnsi="Times New Roman" w:cs="Times New Roman"/>
+          <w:bCs/>
+          <w:sz w:val="24"/>
+          <w:szCs w:val="24"/>
+        </w:rPr>
+        <w:t>21 марта 2018</w:t>
+      </w:r>
+    </w:p>
+    <w:p>
+      <w:pPr>
+        <w:spacing w:after="0"/>
+        <w:jc w:val="center"/>
+        <w:outlineLvl w:val="0"/>
+        <w:rPr>
+          <w:rFonts w:ascii="Times New Roman" w:hAnsi="Times New Roman" w:cs="Times New Roman"/>
+          <w:bCs/>
+          <w:sz w:val="24"/>
+          <w:szCs w:val="24"/>
+        </w:rPr>
+      </w:pPr>
+    </w:p>
+    <w:p>
+      <w:pPr>
+        <w:spacing w:after="0"/>
+        <w:jc w:val="center"/>
+        <w:outlineLvl w:val="0"/>
+        <w:rPr>
+          <w:rFonts w:ascii="Times New Roman" w:hAnsi="Times New Roman" w:cs="Times New Roman"/>
+          <w:bCs/>
+          <w:sz w:val="24"/>
+          <w:szCs w:val="24"/>
+        </w:rPr>
+      </w:pPr>
+    </w:p>
+    <w:p>
+      <w:pPr>
+        <w:spacing w:after="0"/>
+        <w:jc w:val="center"/>
+        <w:outlineLvl w:val="0"/>
+        <w:rPr>
+          <w:rFonts w:ascii="Times New Roman" w:hAnsi="Times New Roman" w:cs="Times New Roman"/>
+          <w:bCs/>
+          <w:sz w:val="24"/>
+          <w:szCs w:val="24"/>
+        </w:rPr>
+      </w:pPr>
+    </w:p>
+    <w:p>
+      <w:pPr>
+        <w:spacing w:after="0"/>
+        <w:jc w:val="center"/>
+        <w:outlineLvl w:val="0"/>
+        <w:rPr>
+          <w:rFonts w:ascii="Times New Roman" w:hAnsi="Times New Roman" w:cs="Times New Roman"/>
+          <w:bCs/>
+          <w:sz w:val="24"/>
+          <w:szCs w:val="24"/>
+        </w:rPr>
+      </w:pPr>
+    </w:p>
+    <w:p>
+      <w:pPr>
+        <w:spacing w:after="0"/>
+        <w:jc w:val="center"/>
+        <w:outlineLvl w:val="0"/>
+        <w:rPr>
+          <w:rFonts w:ascii="Times New Roman" w:hAnsi="Times New Roman" w:cs="Times New Roman"/>
+          <w:bCs/>
+          <w:sz w:val="24"/>
+          <w:szCs w:val="24"/>
+        </w:rPr>
+      </w:pPr>
+    </w:p>
+    <w:p>
+      <w:pPr>
+        <w:spacing w:after="0"/>
+        <w:jc w:val="center"/>
+        <w:outlineLvl w:val="0"/>
+        <w:rPr>
+          <w:rFonts w:ascii="Times New Roman" w:hAnsi="Times New Roman" w:cs="Times New Roman"/>
+          <w:bCs/>
+          <w:sz w:val="24"/>
+          <w:szCs w:val="24"/>
+        </w:rPr>
+      </w:pPr>
+    </w:p>
+    <w:p>
+      <w:pPr>
+        <w:spacing w:after="0" w:line="360" w:lineRule="auto"/>
+        <w:jc w:val="center"/>
+        <w:outlineLvl w:val="0"/>
+        <w:rPr>
+          <w:rFonts w:ascii="Times New Roman" w:hAnsi="Times New Roman" w:cs="Times New Roman"/>
+          <w:b/>
+          <w:bCs/>
+          <w:sz w:val="28"/>
+          <w:szCs w:val="28"/>
+        </w:rPr>
+      </w:pPr>
+      <w:r>
+        <w:rPr>
+          <w:rFonts w:ascii="Times New Roman" w:hAnsi="Times New Roman" w:cs="Times New Roman"/>
+          <w:b/>
+          <w:bCs/>
+          <w:sz w:val="28"/>
+          <w:szCs w:val="28"/>
+        </w:rPr>
+        <w:t xml:space="preserve">Дополнительная адаптированная </w:t>
+      </w:r>
+      <w:proofErr w:type="spellStart"/>
+      <w:r>
+        <w:rPr>
+          <w:rFonts w:ascii="Times New Roman" w:hAnsi="Times New Roman" w:cs="Times New Roman"/>
+          <w:b/>
+          <w:bCs/>
+          <w:sz w:val="28"/>
+          <w:szCs w:val="28"/>
+        </w:rPr>
+        <w:t>общеразвивающая</w:t>
+      </w:r>
+      <w:proofErr w:type="spellEnd"/>
+      <w:r>
+        <w:rPr>
+          <w:rFonts w:ascii="Times New Roman" w:hAnsi="Times New Roman" w:cs="Times New Roman"/>
+          <w:b/>
+          <w:bCs/>
+          <w:sz w:val="28"/>
+          <w:szCs w:val="28"/>
+        </w:rPr>
+        <w:t xml:space="preserve"> п</w:t>
+      </w:r>
+      <w:r>
+        <w:rPr>
+          <w:rFonts w:ascii="Times New Roman" w:hAnsi="Times New Roman" w:cs="Times New Roman"/>
+          <w:b/>
+          <w:bCs/>
+          <w:sz w:val="28"/>
+          <w:szCs w:val="28"/>
+        </w:rPr>
+        <w:t>рограмма</w:t>
+      </w:r>
+    </w:p>
+    <w:p>
+      <w:pPr>
+        <w:spacing w:after="0" w:line="360" w:lineRule="auto"/>
+        <w:jc w:val="center"/>
+        <w:outlineLvl w:val="0"/>
+        <w:rPr>
+          <w:rFonts w:ascii="Times New Roman" w:hAnsi="Times New Roman" w:cs="Times New Roman"/>
+          <w:b/>
+          <w:bCs/>
+          <w:sz w:val="28"/>
+          <w:szCs w:val="28"/>
+        </w:rPr>
+      </w:pPr>
+      <w:r>
+        <w:rPr>
+          <w:rFonts w:ascii="Times New Roman" w:hAnsi="Times New Roman" w:cs="Times New Roman"/>
+          <w:b/>
+          <w:bCs/>
+          <w:sz w:val="28"/>
+          <w:szCs w:val="28"/>
+        </w:rPr>
+        <w:t xml:space="preserve">с применением </w:t>
+      </w:r>
+      <w:proofErr w:type="spellStart"/>
+      <w:r>
+        <w:rPr>
+          <w:rFonts w:ascii="Times New Roman" w:hAnsi="Times New Roman" w:cs="Times New Roman"/>
+          <w:b/>
+          <w:bCs/>
+          <w:sz w:val="28"/>
+          <w:szCs w:val="28"/>
+        </w:rPr>
+        <w:t>Монтессори-технологий</w:t>
+      </w:r>
+      <w:proofErr w:type="spellEnd"/>
+      <w:r>
+        <w:rPr>
+          <w:rFonts w:ascii="Times New Roman" w:hAnsi="Times New Roman" w:cs="Times New Roman"/>
+          <w:b/>
+          <w:bCs/>
+          <w:sz w:val="28"/>
+          <w:szCs w:val="28"/>
+        </w:rPr>
+        <w:t xml:space="preserve"> социально-педагогической направленности для детей с тяжелыми и множественными нарушениями в развитии</w:t>
+      </w:r>
+    </w:p>
+    <w:p>
+      <w:pPr>
+        <w:spacing w:after="0" w:line="360" w:lineRule="auto"/>
+        <w:outlineLvl w:val="0"/>
+        <w:rPr>
+          <w:rFonts w:ascii="Times New Roman" w:hAnsi="Times New Roman" w:cs="Times New Roman"/>
+          <w:b/>
+          <w:bCs/>
+          <w:sz w:val="24"/>
+          <w:szCs w:val="24"/>
+        </w:rPr>
+      </w:pPr>
+    </w:p>
+    <w:p>
+      <w:pPr>
+        <w:spacing w:after="0" w:line="360" w:lineRule="auto"/>
+        <w:outlineLvl w:val="0"/>
+        <w:rPr>
+          <w:rFonts w:ascii="Times New Roman" w:hAnsi="Times New Roman" w:cs="Times New Roman"/>
+          <w:b/>
+          <w:bCs/>
+          <w:sz w:val="24"/>
+          <w:szCs w:val="24"/>
+        </w:rPr>
+      </w:pPr>
+    </w:p>
+    <w:p>
+      <w:pPr>
+        <w:spacing w:after="0" w:line="360" w:lineRule="auto"/>
+        <w:outlineLvl w:val="0"/>
+        <w:rPr>
+          <w:rFonts w:ascii="Times New Roman" w:hAnsi="Times New Roman" w:cs="Times New Roman"/>
+          <w:bCs/>
+          <w:sz w:val="24"/>
+          <w:szCs w:val="24"/>
+        </w:rPr>
+      </w:pPr>
+      <w:r>
+        <w:rPr>
+          <w:rFonts w:ascii="Times New Roman" w:hAnsi="Times New Roman" w:cs="Times New Roman"/>
+          <w:bCs/>
+          <w:sz w:val="24"/>
+          <w:szCs w:val="24"/>
+        </w:rPr>
+        <w:t>Срок реализации – 1</w:t>
+      </w:r>
+      <w:r>
+        <w:rPr>
+          <w:rFonts w:ascii="Times New Roman" w:hAnsi="Times New Roman" w:cs="Times New Roman"/>
+          <w:bCs/>
+          <w:sz w:val="24"/>
+          <w:szCs w:val="24"/>
+        </w:rPr>
+        <w:t xml:space="preserve"> год</w:t>
+      </w:r>
+    </w:p>
+    <w:p>
+      <w:pPr>
+        <w:spacing w:after="0" w:line="360" w:lineRule="auto"/>
+        <w:outlineLvl w:val="0"/>
+        <w:rPr>
+          <w:rFonts w:ascii="Times New Roman" w:hAnsi="Times New Roman" w:cs="Times New Roman"/>
+          <w:bCs/>
+          <w:sz w:val="24"/>
+          <w:szCs w:val="24"/>
+        </w:rPr>
+      </w:pPr>
+      <w:r>
+        <w:rPr>
+          <w:rFonts w:ascii="Times New Roman" w:hAnsi="Times New Roman" w:cs="Times New Roman"/>
+          <w:bCs/>
+          <w:sz w:val="24"/>
+          <w:szCs w:val="24"/>
+        </w:rPr>
+        <w:t xml:space="preserve">Возраст детей </w:t>
+      </w:r>
+      <w:r>
+        <w:rPr>
+          <w:rFonts w:ascii="Times New Roman" w:hAnsi="Times New Roman" w:cs="Times New Roman"/>
+          <w:bCs/>
+          <w:sz w:val="24"/>
+          <w:szCs w:val="24"/>
+        </w:rPr>
+        <w:t>3</w:t>
+      </w:r>
+      <w:r>
+        <w:rPr>
+          <w:rFonts w:ascii="Times New Roman" w:hAnsi="Times New Roman" w:cs="Times New Roman"/>
+          <w:bCs/>
+          <w:sz w:val="24"/>
+          <w:szCs w:val="24"/>
+        </w:rPr>
+        <w:t xml:space="preserve"> </w:t>
+      </w:r>
+      <w:r>
+        <w:rPr>
+          <w:rFonts w:ascii="Times New Roman" w:hAnsi="Times New Roman" w:cs="Times New Roman"/>
+          <w:bCs/>
+          <w:sz w:val="24"/>
+          <w:szCs w:val="24"/>
+        </w:rPr>
+        <w:t>- 7</w:t>
+      </w:r>
+      <w:r>
+        <w:rPr>
+          <w:rFonts w:ascii="Times New Roman" w:hAnsi="Times New Roman" w:cs="Times New Roman"/>
+          <w:bCs/>
+          <w:sz w:val="24"/>
+          <w:szCs w:val="24"/>
+        </w:rPr>
+        <w:t xml:space="preserve"> лет</w:t>
+      </w:r>
+    </w:p>
+    <w:p>
+      <w:pPr>
+        <w:spacing w:after="0" w:line="360" w:lineRule="auto"/>
+        <w:outlineLvl w:val="0"/>
+        <w:rPr>
+          <w:rFonts w:ascii="Times New Roman" w:hAnsi="Times New Roman" w:cs="Times New Roman"/>
+          <w:bCs/>
+          <w:sz w:val="24"/>
+          <w:szCs w:val="24"/>
+        </w:rPr>
+      </w:pPr>
+      <w:r>
+        <w:rPr>
+          <w:rFonts w:ascii="Times New Roman" w:hAnsi="Times New Roman" w:cs="Times New Roman"/>
+          <w:bCs/>
+          <w:sz w:val="24"/>
+          <w:szCs w:val="24"/>
+        </w:rPr>
+        <w:t>Дети с тяжелыми и множественными нарушениями в развитии</w:t>
+      </w:r>
+    </w:p>
+    <w:p>
+      <w:pPr>
+        <w:spacing w:after="0" w:line="360" w:lineRule="auto"/>
+        <w:outlineLvl w:val="0"/>
+        <w:rPr>
+          <w:rFonts w:ascii="Times New Roman" w:hAnsi="Times New Roman" w:cs="Times New Roman"/>
+          <w:bCs/>
+          <w:sz w:val="24"/>
+          <w:szCs w:val="24"/>
+        </w:rPr>
+      </w:pPr>
+      <w:r>
+        <w:rPr>
+          <w:rFonts w:ascii="Times New Roman" w:hAnsi="Times New Roman" w:cs="Times New Roman"/>
+          <w:bCs/>
+          <w:sz w:val="24"/>
+          <w:szCs w:val="24"/>
+        </w:rPr>
+        <w:t>Базовый уровень</w:t>
+      </w:r>
+    </w:p>
+    <w:p>
+      <w:pPr>
+        <w:spacing w:after="0" w:line="360" w:lineRule="auto"/>
+        <w:jc w:val="center"/>
+        <w:outlineLvl w:val="0"/>
+        <w:rPr>
+          <w:rFonts w:ascii="Times New Roman" w:hAnsi="Times New Roman" w:cs="Times New Roman"/>
+          <w:b/>
+          <w:bCs/>
+          <w:sz w:val="24"/>
+          <w:szCs w:val="24"/>
+        </w:rPr>
+      </w:pPr>
+      <w:r>
+        <w:rPr>
+          <w:rFonts w:ascii="Times New Roman" w:hAnsi="Times New Roman" w:cs="Times New Roman"/>
+          <w:b/>
+          <w:bCs/>
+          <w:sz w:val="24"/>
+          <w:szCs w:val="24"/>
+        </w:rPr>
+        <w:t xml:space="preserve">                                               </w:t>
+      </w:r>
+    </w:p>
+    <w:p>
+      <w:pPr>
+        <w:spacing w:after="0" w:line="360" w:lineRule="auto"/>
+        <w:jc w:val="center"/>
+        <w:outlineLvl w:val="0"/>
+        <w:rPr>
+          <w:rFonts w:ascii="Times New Roman" w:hAnsi="Times New Roman" w:cs="Times New Roman"/>
+          <w:b/>
+          <w:bCs/>
+          <w:sz w:val="24"/>
+          <w:szCs w:val="24"/>
+        </w:rPr>
+      </w:pPr>
+      <w:r>
+        <w:rPr>
+          <w:rFonts w:ascii="Times New Roman" w:hAnsi="Times New Roman" w:cs="Times New Roman"/>
+          <w:b/>
+          <w:bCs/>
+          <w:sz w:val="24"/>
+          <w:szCs w:val="24"/>
+        </w:rPr>
+        <w:t xml:space="preserve">                                        </w:t>
+      </w:r>
+    </w:p>
+    <w:p>
+      <w:pPr>
+        <w:spacing w:after="0" w:line="360" w:lineRule="auto"/>
+        <w:outlineLvl w:val="0"/>
+        <w:rPr>
+          <w:rFonts w:ascii="Times New Roman" w:hAnsi="Times New Roman" w:cs="Times New Roman"/>
+          <w:b/>
+          <w:bCs/>
+          <w:sz w:val="24"/>
+          <w:szCs w:val="24"/>
+        </w:rPr>
+      </w:pPr>
+    </w:p>
+    <w:p>
+      <w:pPr>
+        <w:spacing w:after="0" w:line="360" w:lineRule="auto"/>
+        <w:jc w:val="center"/>
+        <w:outlineLvl w:val="0"/>
+        <w:rPr>
+          <w:rFonts w:ascii="Times New Roman" w:hAnsi="Times New Roman" w:cs="Times New Roman"/>
+          <w:bCs/>
+          <w:sz w:val="24"/>
+          <w:szCs w:val="24"/>
+        </w:rPr>
+      </w:pPr>
+      <w:r>
+        <w:rPr>
+          <w:rFonts w:ascii="Times New Roman" w:hAnsi="Times New Roman" w:cs="Times New Roman"/>
+          <w:bCs/>
+          <w:sz w:val="24"/>
+          <w:szCs w:val="24"/>
+        </w:rPr>
+        <w:t xml:space="preserve">                                                                 </w:t>
+      </w:r>
+      <w:r>
+        <w:rPr>
+          <w:rFonts w:ascii="Times New Roman" w:hAnsi="Times New Roman" w:cs="Times New Roman"/>
+          <w:bCs/>
+          <w:sz w:val="24"/>
+          <w:szCs w:val="24"/>
+        </w:rPr>
+        <w:t>Составитель программы:</w:t>
+      </w:r>
+    </w:p>
+    <w:p>
+      <w:pPr>
+        <w:spacing w:after="0" w:line="360" w:lineRule="auto"/>
+        <w:jc w:val="center"/>
+        <w:outlineLvl w:val="0"/>
+        <w:rPr>
+          <w:rFonts w:ascii="Times New Roman" w:hAnsi="Times New Roman" w:cs="Times New Roman"/>
+          <w:bCs/>
+          <w:sz w:val="24"/>
+          <w:szCs w:val="24"/>
+        </w:rPr>
+      </w:pPr>
+      <w:r>
+        <w:rPr>
+          <w:rFonts w:ascii="Times New Roman" w:hAnsi="Times New Roman" w:cs="Times New Roman"/>
+          <w:bCs/>
+          <w:sz w:val="24"/>
+          <w:szCs w:val="24"/>
+        </w:rPr>
+        <w:t xml:space="preserve">                                                                                         </w:t>
+      </w:r>
+      <w:r>
+        <w:rPr>
+          <w:rFonts w:ascii="Times New Roman" w:hAnsi="Times New Roman" w:cs="Times New Roman"/>
+          <w:bCs/>
+          <w:sz w:val="24"/>
+          <w:szCs w:val="24"/>
+        </w:rPr>
+        <w:t>Педагог дополнительного образования</w:t>
+      </w:r>
+    </w:p>
+    <w:p>
+      <w:pPr>
+        <w:spacing w:after="0" w:line="360" w:lineRule="auto"/>
+        <w:jc w:val="center"/>
+        <w:outlineLvl w:val="0"/>
+        <w:rPr>
+          <w:rFonts w:ascii="Times New Roman" w:hAnsi="Times New Roman" w:cs="Times New Roman"/>
+          <w:bCs/>
+          <w:sz w:val="24"/>
+          <w:szCs w:val="24"/>
+        </w:rPr>
+      </w:pPr>
+      <w:r>
+        <w:rPr>
+          <w:rFonts w:ascii="Times New Roman" w:hAnsi="Times New Roman" w:cs="Times New Roman"/>
+          <w:bCs/>
+          <w:sz w:val="24"/>
+          <w:szCs w:val="24"/>
+        </w:rPr>
+        <w:t xml:space="preserve">                                                                      Волкова Мария Никола</w:t>
+      </w:r>
+      <w:r>
+        <w:rPr>
+          <w:rFonts w:ascii="Times New Roman" w:hAnsi="Times New Roman" w:cs="Times New Roman"/>
+          <w:bCs/>
+          <w:sz w:val="24"/>
+          <w:szCs w:val="24"/>
+        </w:rPr>
+        <w:t>евна</w:t>
+      </w:r>
+    </w:p>
+    <w:p>
+      <w:pPr>
+        <w:spacing w:after="0" w:line="360" w:lineRule="auto"/>
+        <w:outlineLvl w:val="0"/>
+        <w:rPr>
+          <w:rFonts w:ascii="Times New Roman" w:hAnsi="Times New Roman" w:cs="Times New Roman"/>
+          <w:bCs/>
+          <w:sz w:val="24"/>
+          <w:szCs w:val="24"/>
+        </w:rPr>
+      </w:pPr>
+    </w:p>
+    <w:p>
+      <w:pPr>
+        <w:spacing w:after="0" w:line="360" w:lineRule="auto"/>
+        <w:outlineLvl w:val="0"/>
+        <w:rPr>
+          <w:rFonts w:ascii="Times New Roman" w:hAnsi="Times New Roman" w:cs="Times New Roman"/>
+          <w:bCs/>
+          <w:sz w:val="24"/>
+          <w:szCs w:val="24"/>
+        </w:rPr>
+      </w:pPr>
+    </w:p>
+    <w:p>
+      <w:pPr>
+        <w:spacing w:after="0"/>
+        <w:outlineLvl w:val="0"/>
+        <w:rPr>
+          <w:rFonts w:ascii="Times New Roman" w:hAnsi="Times New Roman" w:cs="Times New Roman"/>
+          <w:bCs/>
+          <w:sz w:val="24"/>
+          <w:szCs w:val="24"/>
+        </w:rPr>
+      </w:pPr>
+      <w:r>
+        <w:rPr>
+          <w:rFonts w:ascii="Times New Roman" w:hAnsi="Times New Roman" w:cs="Times New Roman"/>
+          <w:bCs/>
+          <w:sz w:val="24"/>
+          <w:szCs w:val="24"/>
+        </w:rPr>
+        <w:t xml:space="preserve">                                                         Москва,</w:t>
+      </w:r>
+      <w:r>
+        <w:rPr>
+          <w:rFonts w:ascii="Times New Roman" w:hAnsi="Times New Roman" w:cs="Times New Roman"/>
+          <w:bCs/>
+          <w:sz w:val="24"/>
+          <w:szCs w:val="24"/>
+        </w:rPr>
+        <w:t xml:space="preserve"> </w:t>
+      </w:r>
+      <w:r>
+        <w:rPr>
+          <w:rFonts w:ascii="Times New Roman" w:hAnsi="Times New Roman" w:cs="Times New Roman"/>
+          <w:bCs/>
+          <w:sz w:val="24"/>
+          <w:szCs w:val="24"/>
+        </w:rPr>
+        <w:t>2018 г.</w:t>
+      </w:r>
+    </w:p>
+    <w:p>
+      <w:pPr>
         <w:ind w:firstLine="709"/>
         <w:jc w:val="both"/>
         <w:rPr>
@@ -31,6 +932,7 @@
           <w:sz w:val="28"/>
           <w:szCs w:val="28"/>
         </w:rPr>
+        <w:lastRenderedPageBreak/>
         <w:t>А</w:t>
       </w:r>
       <w:r>
@@ -570,7 +1472,6 @@
           <w:sz w:val="28"/>
           <w:szCs w:val="28"/>
         </w:rPr>
-        <w:lastRenderedPageBreak/>
         <w:t>ЦЕЛЕВОЙ РАЗДЕЛ ПРОГРАММЫ</w:t>
       </w:r>
     </w:p>
@@ -1292,6 +2193,7 @@
           <w:sz w:val="28"/>
           <w:szCs w:val="28"/>
         </w:rPr>
+        <w:lastRenderedPageBreak/>
         <w:t>1.1.6</w:t>
       </w:r>
       <w:r>
@@ -2163,7 +3065,6 @@
           <w:sz w:val="28"/>
           <w:szCs w:val="28"/>
         </w:rPr>
-        <w:lastRenderedPageBreak/>
         <w:t>1.2.</w:t>
       </w:r>
       <w:bookmarkStart w:id="0" w:name="_GoBack"/>
@@ -2210,6 +3111,7 @@
           <w:sz w:val="28"/>
           <w:szCs w:val="28"/>
         </w:rPr>
+        <w:lastRenderedPageBreak/>
         <w:t xml:space="preserve">Формирование интеллектуальных </w:t>
       </w:r>
       <w:r>
@@ -46184,7 +47086,7 @@
         <w:rFonts w:asciiTheme="majorHAnsi" w:eastAsiaTheme="majorEastAsia" w:hAnsiTheme="majorHAnsi" w:cstheme="majorBidi"/>
         <w:noProof/>
       </w:rPr>
-      <w:t>49</w:t>
+      <w:t>1</w:t>
     </w:r>
     <w:r>
       <w:rPr>
@@ -52371,7 +53273,7 @@
     <w:charset w:val="CC"/>
     <w:family w:val="roman"/>
     <w:pitch w:val="variable"/>
-    <w:sig w:usb0="20002A87" w:usb1="80000000" w:usb2="00000008" w:usb3="00000000" w:csb0="000001FF" w:csb1="00000000"/>
+    <w:sig w:usb0="20002A87" w:usb1="00000000" w:usb2="00000000" w:usb3="00000000" w:csb0="000001FF" w:csb1="00000000"/>
   </w:font>
   <w:font w:name="Courier New">
     <w:panose1 w:val="02070309020205020404"/>
@@ -52445,6 +53347,7 @@
     <w:rsid w:val="003A330D"/>
     <w:rsid w:val="0067034D"/>
     <w:rsid w:val="007951FB"/>
+    <w:rsid w:val="009D4543"/>
     <w:rsid w:val="00E55615"/>
     <w:rsid w:val="00E97B8D"/>
     <w:rsid w:val="00EC2E31"/>
@@ -52968,7 +53871,7 @@
 </file>
 
 <file path=customXml/itemProps1.xml><?xml version="1.0" encoding="utf-8"?>
-<ds:datastoreItem xmlns:ds="http://schemas.openxmlformats.org/officeDocument/2006/customXml" ds:itemID="{0FFE2F37-902A-4620-866F-B4A25A7A0422}">
+<ds:datastoreItem xmlns:ds="http://schemas.openxmlformats.org/officeDocument/2006/customXml" ds:itemID="{4ADC9C34-3D31-404B-8E2C-7D6039128113}">
   <ds:schemaRefs>
     <ds:schemaRef ds:uri="http://schemas.openxmlformats.org/officeDocument/2006/bibliography"/>
   </ds:schemaRefs>

</xml_diff>